<commit_message>
Cambios en el nombre y el correo
</commit_message>
<xml_diff>
--- a/Practica 1.docx
+++ b/Practica 1.docx
@@ -18,7 +18,7 @@
       <w:r>
         <w:rPr>
           <w:noProof/>
-          <w:lang w:val="es-ES" w:eastAsia="zh-TW"/>
+          <w:lang w:val="es-ES" w:eastAsia="ja-JP"/>
         </w:rPr>
         <mc:AlternateContent>
           <mc:Choice Requires="wps">
@@ -227,7 +227,7 @@
           <w:noProof/>
           <w:sz w:val="44"/>
           <w:szCs w:val="44"/>
-          <w:lang w:val="es-ES" w:eastAsia="zh-TW"/>
+          <w:lang w:val="es-ES" w:eastAsia="ja-JP"/>
         </w:rPr>
         <mc:AlternateContent>
           <mc:Choice Requires="wps">
@@ -394,7 +394,7 @@
           <w:noProof/>
           <w:sz w:val="44"/>
           <w:szCs w:val="44"/>
-          <w:lang w:val="es-ES" w:eastAsia="zh-TW"/>
+          <w:lang w:val="es-ES" w:eastAsia="ja-JP"/>
         </w:rPr>
         <mc:AlternateContent>
           <mc:Choice Requires="wps">
@@ -700,7 +700,7 @@
           <w:noProof/>
           <w:sz w:val="44"/>
           <w:szCs w:val="44"/>
-          <w:lang w:val="es-ES" w:eastAsia="zh-TW"/>
+          <w:lang w:val="es-ES" w:eastAsia="ja-JP"/>
         </w:rPr>
         <mc:AlternateContent>
           <mc:Choice Requires="wps">
@@ -762,8 +762,11 @@
                         <w:txbxContent>
                           <w:p>
                             <w:pPr>
-                              <w:spacing w:after="160"/>
-                              <w:ind w:left="708"/>
+                              <w:tabs>
+                                <w:tab w:val="left" w:pos="1560"/>
+                              </w:tabs>
+                              <w:spacing w:after="0"/>
+                              <w:ind w:left="709"/>
                               <w:rPr>
                                 <w:lang w:val="es-ES_tradnl"/>
                               </w:rPr>
@@ -777,13 +780,88 @@
                             </w:r>
                             <w:r>
                               <w:rPr>
+                                <w:b/>
                                 <w:lang w:val="es-ES_tradnl"/>
                               </w:rPr>
-                              <w:t>: Alexander Moreno Borrego</w:t>
+                              <w:t>es</w:t>
+                            </w:r>
+                            <w:r>
+                              <w:rPr>
+                                <w:lang w:val="es-ES_tradnl"/>
+                              </w:rPr>
+                              <w:t xml:space="preserve">: </w:t>
+                            </w:r>
+                            <w:r>
+                              <w:rPr>
+                                <w:lang w:val="es-ES_tradnl"/>
+                              </w:rPr>
+                              <w:tab/>
+                            </w:r>
+                            <w:r>
+                              <w:rPr>
+                                <w:lang w:val="es-ES_tradnl"/>
+                              </w:rPr>
+                              <w:t>Alexander Moreno Borrego</w:t>
                             </w:r>
                           </w:p>
                           <w:p>
                             <w:pPr>
+                              <w:tabs>
+                                <w:tab w:val="left" w:pos="1560"/>
+                              </w:tabs>
+                              <w:spacing w:after="160"/>
+                              <w:ind w:left="708"/>
+                              <w:rPr>
+                                <w:lang w:val="es-ES_tradnl"/>
+                              </w:rPr>
+                            </w:pPr>
+                            <w:r>
+                              <w:rPr>
+                                <w:b/>
+                                <w:lang w:val="es-ES_tradnl"/>
+                              </w:rPr>
+                              <w:tab/>
+                            </w:r>
+                            <w:r>
+                              <w:rPr>
+                                <w:lang w:val="es-ES_tradnl"/>
+                              </w:rPr>
+                              <w:t xml:space="preserve">Carlos </w:t>
+                            </w:r>
+                            <w:proofErr w:type="spellStart"/>
+                            <w:r>
+                              <w:rPr>
+                                <w:lang w:val="es-ES_tradnl"/>
+                              </w:rPr>
+                              <w:t>Jesus</w:t>
+                            </w:r>
+                            <w:proofErr w:type="spellEnd"/>
+                            <w:r>
+                              <w:rPr>
+                                <w:lang w:val="es-ES_tradnl"/>
+                              </w:rPr>
+                              <w:t xml:space="preserve"> </w:t>
+                            </w:r>
+                            <w:proofErr w:type="spellStart"/>
+                            <w:r>
+                              <w:rPr>
+                                <w:lang w:val="es-ES_tradnl"/>
+                              </w:rPr>
+                              <w:t>Fernandez</w:t>
+                            </w:r>
+                            <w:proofErr w:type="spellEnd"/>
+                            <w:r>
+                              <w:rPr>
+                                <w:lang w:val="es-ES_tradnl"/>
+                              </w:rPr>
+                              <w:t xml:space="preserve"> Basso</w:t>
+                            </w:r>
+                          </w:p>
+                          <w:p>
+                            <w:pPr>
+                              <w:tabs>
+                                <w:tab w:val="left" w:pos="1560"/>
+                              </w:tabs>
                               <w:spacing w:after="160" w:line="23" w:lineRule="atLeast"/>
                               <w:ind w:left="346" w:firstLine="357"/>
                               <w:rPr>
@@ -796,10 +874,27 @@
                                 <w:b/>
                                 <w:lang w:val="es-ES"/>
                               </w:rPr>
-                              <w:t>Correo:</w:t>
+                              <w:t>Correo</w:t>
+                            </w:r>
+                            <w:r>
+                              <w:rPr>
+                                <w:b/>
+                                <w:lang w:val="es-ES"/>
+                              </w:rPr>
+                              <w:t>s</w:t>
+                            </w:r>
+                            <w:r>
+                              <w:rPr>
+                                <w:b/>
+                                <w:lang w:val="es-ES"/>
+                              </w:rPr>
+                              <w:t>:</w:t>
                             </w:r>
                             <w:r>
                               <w:t xml:space="preserve"> </w:t>
+                            </w:r>
+                            <w:r>
+                              <w:tab/>
                             </w:r>
                             <w:hyperlink r:id="rId9" w:history="1">
                               <w:r>
@@ -810,6 +905,33 @@
                                 <w:t>alexmobo@correo.ugr.es</w:t>
                               </w:r>
                             </w:hyperlink>
+                          </w:p>
+                          <w:p>
+                            <w:pPr>
+                              <w:tabs>
+                                <w:tab w:val="left" w:pos="1560"/>
+                              </w:tabs>
+                              <w:spacing w:after="160" w:line="23" w:lineRule="atLeast"/>
+                              <w:ind w:left="346" w:firstLine="357"/>
+                              <w:rPr>
+                                <w:lang w:val="es-ES"/>
+                              </w:rPr>
+                            </w:pPr>
+                            <w:r>
+                              <w:rPr>
+                                <w:b/>
+                                <w:lang w:val="es-ES"/>
+                              </w:rPr>
+                              <w:tab/>
+                            </w:r>
+                            <w:r>
+                              <w:rPr>
+                                <w:lang w:val="es-ES"/>
+                              </w:rPr>
+                              <w:t>karloos@correo.ugr.es</w:t>
+                            </w:r>
+                            <w:bookmarkStart w:id="0" w:name="_GoBack"/>
+                            <w:bookmarkEnd w:id="0"/>
                           </w:p>
                           <w:p>
                             <w:pPr>
@@ -930,13 +1052,20 @@
           </mc:Choice>
           <mc:Fallback>
             <w:pict>
+              <v:shapetype id="_x0000_t202" coordsize="21600,21600" o:spt="202" path="m,l,21600r21600,l21600,xe">
+                <v:stroke joinstyle="miter"/>
+                <v:path gradientshapeok="t" o:connecttype="rect"/>
+              </v:shapetype>
               <v:shape id="Cuadro de texto 1" o:spid="_x0000_s1029" type="#_x0000_t202" style="position:absolute;margin-left:221.55pt;margin-top:-.1pt;width:282.3pt;height:151.75pt;z-index:251660288;visibility:visible;mso-wrap-style:square;mso-width-percent:0;mso-height-percent:0;mso-wrap-distance-left:9pt;mso-wrap-distance-top:0;mso-wrap-distance-right:9pt;mso-wrap-distance-bottom:0;mso-position-horizontal:absolute;mso-position-horizontal-relative:text;mso-position-vertical:absolute;mso-position-vertical-relative:text;mso-width-percent:0;mso-height-percent:0;mso-width-relative:margin;mso-height-relative:margin;v-text-anchor:top" o:gfxdata="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" filled="f" stroked="f">
                 <v:textbox>
                   <w:txbxContent>
                     <w:p>
                       <w:pPr>
-                        <w:spacing w:after="160"/>
-                        <w:ind w:left="708"/>
+                        <w:tabs>
+                          <w:tab w:val="left" w:pos="1560"/>
+                        </w:tabs>
+                        <w:spacing w:after="0"/>
+                        <w:ind w:left="709"/>
                         <w:rPr>
                           <w:lang w:val="es-ES_tradnl"/>
                         </w:rPr>
@@ -950,13 +1079,88 @@
                       </w:r>
                       <w:r>
                         <w:rPr>
+                          <w:b/>
                           <w:lang w:val="es-ES_tradnl"/>
                         </w:rPr>
-                        <w:t>: Alexander Moreno Borrego</w:t>
+                        <w:t>es</w:t>
+                      </w:r>
+                      <w:r>
+                        <w:rPr>
+                          <w:lang w:val="es-ES_tradnl"/>
+                        </w:rPr>
+                        <w:t xml:space="preserve">: </w:t>
+                      </w:r>
+                      <w:r>
+                        <w:rPr>
+                          <w:lang w:val="es-ES_tradnl"/>
+                        </w:rPr>
+                        <w:tab/>
+                      </w:r>
+                      <w:r>
+                        <w:rPr>
+                          <w:lang w:val="es-ES_tradnl"/>
+                        </w:rPr>
+                        <w:t>Alexander Moreno Borrego</w:t>
                       </w:r>
                     </w:p>
                     <w:p>
                       <w:pPr>
+                        <w:tabs>
+                          <w:tab w:val="left" w:pos="1560"/>
+                        </w:tabs>
+                        <w:spacing w:after="160"/>
+                        <w:ind w:left="708"/>
+                        <w:rPr>
+                          <w:lang w:val="es-ES_tradnl"/>
+                        </w:rPr>
+                      </w:pPr>
+                      <w:r>
+                        <w:rPr>
+                          <w:b/>
+                          <w:lang w:val="es-ES_tradnl"/>
+                        </w:rPr>
+                        <w:tab/>
+                      </w:r>
+                      <w:r>
+                        <w:rPr>
+                          <w:lang w:val="es-ES_tradnl"/>
+                        </w:rPr>
+                        <w:t xml:space="preserve">Carlos </w:t>
+                      </w:r>
+                      <w:proofErr w:type="spellStart"/>
+                      <w:r>
+                        <w:rPr>
+                          <w:lang w:val="es-ES_tradnl"/>
+                        </w:rPr>
+                        <w:t>Jesus</w:t>
+                      </w:r>
+                      <w:proofErr w:type="spellEnd"/>
+                      <w:r>
+                        <w:rPr>
+                          <w:lang w:val="es-ES_tradnl"/>
+                        </w:rPr>
+                        <w:t xml:space="preserve"> </w:t>
+                      </w:r>
+                      <w:proofErr w:type="spellStart"/>
+                      <w:r>
+                        <w:rPr>
+                          <w:lang w:val="es-ES_tradnl"/>
+                        </w:rPr>
+                        <w:t>Fernandez</w:t>
+                      </w:r>
+                      <w:proofErr w:type="spellEnd"/>
+                      <w:r>
+                        <w:rPr>
+                          <w:lang w:val="es-ES_tradnl"/>
+                        </w:rPr>
+                        <w:t xml:space="preserve"> Basso</w:t>
+                      </w:r>
+                    </w:p>
+                    <w:p>
+                      <w:pPr>
+                        <w:tabs>
+                          <w:tab w:val="left" w:pos="1560"/>
+                        </w:tabs>
                         <w:spacing w:after="160" w:line="23" w:lineRule="atLeast"/>
                         <w:ind w:left="346" w:firstLine="357"/>
                         <w:rPr>
@@ -969,10 +1173,27 @@
                           <w:b/>
                           <w:lang w:val="es-ES"/>
                         </w:rPr>
-                        <w:t>Correo:</w:t>
+                        <w:t>Correo</w:t>
+                      </w:r>
+                      <w:r>
+                        <w:rPr>
+                          <w:b/>
+                          <w:lang w:val="es-ES"/>
+                        </w:rPr>
+                        <w:t>s</w:t>
+                      </w:r>
+                      <w:r>
+                        <w:rPr>
+                          <w:b/>
+                          <w:lang w:val="es-ES"/>
+                        </w:rPr>
+                        <w:t>:</w:t>
                       </w:r>
                       <w:r>
                         <w:t xml:space="preserve"> </w:t>
+                      </w:r>
+                      <w:r>
+                        <w:tab/>
                       </w:r>
                       <w:hyperlink r:id="rId10" w:history="1">
                         <w:r>
@@ -983,6 +1204,33 @@
                           <w:t>alexmobo@correo.ugr.es</w:t>
                         </w:r>
                       </w:hyperlink>
+                    </w:p>
+                    <w:p>
+                      <w:pPr>
+                        <w:tabs>
+                          <w:tab w:val="left" w:pos="1560"/>
+                        </w:tabs>
+                        <w:spacing w:after="160" w:line="23" w:lineRule="atLeast"/>
+                        <w:ind w:left="346" w:firstLine="357"/>
+                        <w:rPr>
+                          <w:lang w:val="es-ES"/>
+                        </w:rPr>
+                      </w:pPr>
+                      <w:r>
+                        <w:rPr>
+                          <w:b/>
+                          <w:lang w:val="es-ES"/>
+                        </w:rPr>
+                        <w:tab/>
+                      </w:r>
+                      <w:r>
+                        <w:rPr>
+                          <w:lang w:val="es-ES"/>
+                        </w:rPr>
+                        <w:t>karloos@correo.ugr.es</w:t>
+                      </w:r>
+                      <w:bookmarkStart w:id="1" w:name="_GoBack"/>
+                      <w:bookmarkEnd w:id="1"/>
                     </w:p>
                     <w:p>
                       <w:pPr>
@@ -1462,8 +1710,8 @@
           <w:lang w:val="es-ES_tradnl"/>
         </w:rPr>
       </w:pPr>
-      <w:bookmarkStart w:id="0" w:name="_Toc349686696"/>
-      <w:bookmarkStart w:id="1" w:name="_Toc349689029"/>
+      <w:bookmarkStart w:id="2" w:name="_Toc349686696"/>
+      <w:bookmarkStart w:id="3" w:name="_Toc349689029"/>
       <w:r>
         <w:rPr>
           <w:lang w:val="es-ES_tradnl"/>
@@ -1471,8 +1719,8 @@
         <w:lastRenderedPageBreak/>
         <w:t>Especificación</w:t>
       </w:r>
-      <w:bookmarkEnd w:id="0"/>
-      <w:bookmarkEnd w:id="1"/>
+      <w:bookmarkEnd w:id="2"/>
+      <w:bookmarkEnd w:id="3"/>
     </w:p>
     <w:p>
       <w:pPr>
@@ -1870,12 +2118,14 @@
         </w:rPr>
         <w:t xml:space="preserve"> m</w:t>
       </w:r>
+      <w:proofErr w:type="spellStart"/>
       <w:r>
         <w:rPr>
           <w:lang w:val="es-ES_tradnl"/>
         </w:rPr>
         <w:t>od</w:t>
       </w:r>
+      <w:proofErr w:type="spellEnd"/>
       <w:r>
         <w:rPr>
           <w:lang w:val="es-ES_tradnl"/>
@@ -2047,11 +2297,19 @@
         </w:rPr>
         <w:t xml:space="preserve"> m</w:t>
       </w:r>
-      <w:r>
-        <w:rPr>
-          <w:lang w:val="es-ES_tradnl"/>
-        </w:rPr>
-        <w:t xml:space="preserve">od </w:t>
+      <w:proofErr w:type="spellStart"/>
+      <w:r>
+        <w:rPr>
+          <w:lang w:val="es-ES_tradnl"/>
+        </w:rPr>
+        <w:t>od</w:t>
+      </w:r>
+      <w:proofErr w:type="spellEnd"/>
+      <w:r>
+        <w:rPr>
+          <w:lang w:val="es-ES_tradnl"/>
+        </w:rPr>
+        <w:t xml:space="preserve"> </w:t>
       </w:r>
       <m:oMath>
         <m:r>
@@ -3116,8 +3374,8 @@
           <w:lang w:val="es-ES_tradnl"/>
         </w:rPr>
       </w:pPr>
-      <w:bookmarkStart w:id="2" w:name="_Toc349686697"/>
-      <w:bookmarkStart w:id="3" w:name="_Toc349689030"/>
+      <w:bookmarkStart w:id="4" w:name="_Toc349686697"/>
+      <w:bookmarkStart w:id="5" w:name="_Toc349689030"/>
       <w:r>
         <w:rPr>
           <w:lang w:val="es-ES_tradnl"/>
@@ -3125,14 +3383,14 @@
         <w:lastRenderedPageBreak/>
         <w:t xml:space="preserve">Descripción </w:t>
       </w:r>
-      <w:bookmarkEnd w:id="2"/>
+      <w:bookmarkEnd w:id="4"/>
       <w:r>
         <w:rPr>
           <w:lang w:val="es-ES_tradnl"/>
         </w:rPr>
         <w:t>de los algoritmos</w:t>
       </w:r>
-      <w:bookmarkEnd w:id="3"/>
+      <w:bookmarkEnd w:id="5"/>
     </w:p>
     <w:p>
       <w:pPr>
@@ -3141,14 +3399,14 @@
           <w:lang w:val="es-ES_tradnl"/>
         </w:rPr>
       </w:pPr>
-      <w:bookmarkStart w:id="4" w:name="_Toc349689031"/>
+      <w:bookmarkStart w:id="6" w:name="_Toc349689031"/>
       <w:r>
         <w:rPr>
           <w:lang w:val="es-ES_tradnl"/>
         </w:rPr>
         <w:t>Potenciación modular</w:t>
       </w:r>
-      <w:bookmarkEnd w:id="4"/>
+      <w:bookmarkEnd w:id="6"/>
     </w:p>
     <w:p>
       <w:pPr>
@@ -3183,7 +3441,7 @@
           <w:sz w:val="20"/>
           <w:szCs w:val="20"/>
           <w:u w:val="single"/>
-          <w:lang w:val="es-ES" w:eastAsia="zh-TW"/>
+          <w:lang w:val="es-ES" w:eastAsia="ja-JP"/>
         </w:rPr>
         <mc:AlternateContent>
           <mc:Choice Requires="wps">
@@ -3242,6 +3500,7 @@
           </mc:Fallback>
         </mc:AlternateContent>
       </w:r>
+      <w:proofErr w:type="gramStart"/>
       <w:r>
         <w:rPr>
           <w:rFonts w:ascii="Consolas" w:hAnsi="Consolas" w:cs="Consolas"/>
@@ -3253,6 +3512,7 @@
         </w:rPr>
         <w:t>función</w:t>
       </w:r>
+      <w:proofErr w:type="gramEnd"/>
       <w:r>
         <w:rPr>
           <w:rFonts w:ascii="Consolas" w:hAnsi="Consolas" w:cs="Consolas"/>
@@ -3296,7 +3556,26 @@
           <w:lang w:val="es-ES"/>
         </w:rPr>
         <w:tab/>
-        <w:t>x ← 1</w:t>
+      </w:r>
+      <w:proofErr w:type="gramStart"/>
+      <w:r>
+        <w:rPr>
+          <w:rFonts w:ascii="Consolas" w:hAnsi="Consolas" w:cs="Consolas"/>
+          <w:sz w:val="20"/>
+          <w:szCs w:val="20"/>
+          <w:lang w:val="es-ES"/>
+        </w:rPr>
+        <w:t>x</w:t>
+      </w:r>
+      <w:proofErr w:type="gramEnd"/>
+      <w:r>
+        <w:rPr>
+          <w:rFonts w:ascii="Consolas" w:hAnsi="Consolas" w:cs="Consolas"/>
+          <w:sz w:val="20"/>
+          <w:szCs w:val="20"/>
+          <w:lang w:val="es-ES"/>
+        </w:rPr>
+        <w:t xml:space="preserve"> ← 1</w:t>
       </w:r>
     </w:p>
     <w:p>
@@ -3321,7 +3600,7 @@
           <w:sz w:val="20"/>
           <w:szCs w:val="20"/>
           <w:u w:val="single"/>
-          <w:lang w:val="es-ES" w:eastAsia="zh-TW"/>
+          <w:lang w:val="es-ES" w:eastAsia="ja-JP"/>
         </w:rPr>
         <mc:AlternateContent>
           <mc:Choice Requires="wps">
@@ -3392,6 +3671,7 @@
         </w:rPr>
         <w:tab/>
       </w:r>
+      <w:proofErr w:type="gramStart"/>
       <w:r>
         <w:rPr>
           <w:rFonts w:ascii="Consolas" w:hAnsi="Consolas" w:cs="Consolas"/>
@@ -3403,6 +3683,7 @@
         </w:rPr>
         <w:t>mientras</w:t>
       </w:r>
+      <w:proofErr w:type="gramEnd"/>
       <w:r>
         <w:rPr>
           <w:rFonts w:ascii="Consolas" w:hAnsi="Consolas" w:cs="Consolas"/>
@@ -3446,7 +3727,7 @@
           <w:sz w:val="20"/>
           <w:szCs w:val="20"/>
           <w:u w:val="single"/>
-          <w:lang w:val="es-ES" w:eastAsia="zh-TW"/>
+          <w:lang w:val="es-ES" w:eastAsia="ja-JP"/>
         </w:rPr>
         <mc:AlternateContent>
           <mc:Choice Requires="wps">
@@ -3517,6 +3798,7 @@
         </w:rPr>
         <w:tab/>
       </w:r>
+      <w:proofErr w:type="gramStart"/>
       <w:r>
         <w:rPr>
           <w:rFonts w:ascii="Consolas" w:hAnsi="Consolas" w:cs="Consolas"/>
@@ -3528,6 +3810,7 @@
         </w:rPr>
         <w:t>si</w:t>
       </w:r>
+      <w:proofErr w:type="gramEnd"/>
       <w:r>
         <w:rPr>
           <w:rFonts w:ascii="Consolas" w:hAnsi="Consolas" w:cs="Consolas"/>
@@ -3616,7 +3899,26 @@
           <w:lang w:val="es-ES"/>
         </w:rPr>
         <w:tab/>
-        <w:t xml:space="preserve">x </w:t>
+      </w:r>
+      <w:proofErr w:type="gramStart"/>
+      <w:r>
+        <w:rPr>
+          <w:rFonts w:ascii="Consolas" w:hAnsi="Consolas" w:cs="Consolas"/>
+          <w:sz w:val="20"/>
+          <w:szCs w:val="20"/>
+          <w:lang w:val="es-ES"/>
+        </w:rPr>
+        <w:t>x</w:t>
+      </w:r>
+      <w:proofErr w:type="gramEnd"/>
+      <w:r>
+        <w:rPr>
+          <w:rFonts w:ascii="Consolas" w:hAnsi="Consolas" w:cs="Consolas"/>
+          <w:sz w:val="20"/>
+          <w:szCs w:val="20"/>
+          <w:lang w:val="es-ES"/>
+        </w:rPr>
+        <w:t xml:space="preserve"> </w:t>
       </w:r>
       <w:r>
         <w:rPr>
@@ -3662,6 +3964,7 @@
         </w:rPr>
         <w:tab/>
       </w:r>
+      <w:proofErr w:type="gramStart"/>
       <w:r>
         <w:rPr>
           <w:rFonts w:ascii="Consolas" w:hAnsi="Consolas" w:cs="Consolas"/>
@@ -3671,7 +3974,19 @@
           <w:u w:val="single"/>
           <w:lang w:val="es-ES"/>
         </w:rPr>
-        <w:t>fin si</w:t>
+        <w:t>fin</w:t>
+      </w:r>
+      <w:proofErr w:type="gramEnd"/>
+      <w:r>
+        <w:rPr>
+          <w:rFonts w:ascii="Consolas" w:hAnsi="Consolas" w:cs="Consolas"/>
+          <w:b/>
+          <w:sz w:val="20"/>
+          <w:szCs w:val="20"/>
+          <w:u w:val="single"/>
+          <w:lang w:val="es-ES"/>
+        </w:rPr>
+        <w:t xml:space="preserve"> si</w:t>
       </w:r>
     </w:p>
     <w:p>
@@ -3696,7 +4011,26 @@
           <w:lang w:val="es-ES"/>
         </w:rPr>
         <w:tab/>
-        <w:t xml:space="preserve">a </w:t>
+      </w:r>
+      <w:proofErr w:type="gramStart"/>
+      <w:r>
+        <w:rPr>
+          <w:rFonts w:ascii="Consolas" w:hAnsi="Consolas" w:cs="Consolas"/>
+          <w:sz w:val="20"/>
+          <w:szCs w:val="20"/>
+          <w:lang w:val="es-ES"/>
+        </w:rPr>
+        <w:t>a</w:t>
+      </w:r>
+      <w:proofErr w:type="gramEnd"/>
+      <w:r>
+        <w:rPr>
+          <w:rFonts w:ascii="Consolas" w:hAnsi="Consolas" w:cs="Consolas"/>
+          <w:sz w:val="20"/>
+          <w:szCs w:val="20"/>
+          <w:lang w:val="es-ES"/>
+        </w:rPr>
+        <w:t xml:space="preserve"> </w:t>
       </w:r>
       <w:r>
         <w:rPr>
@@ -3739,7 +4073,26 @@
           <w:lang w:val="es-ES"/>
         </w:rPr>
         <w:tab/>
-        <w:t xml:space="preserve">b </w:t>
+      </w:r>
+      <w:proofErr w:type="gramStart"/>
+      <w:r>
+        <w:rPr>
+          <w:rFonts w:ascii="Consolas" w:hAnsi="Consolas" w:cs="Consolas"/>
+          <w:sz w:val="20"/>
+          <w:szCs w:val="20"/>
+          <w:lang w:val="es-ES"/>
+        </w:rPr>
+        <w:t>b</w:t>
+      </w:r>
+      <w:proofErr w:type="gramEnd"/>
+      <w:r>
+        <w:rPr>
+          <w:rFonts w:ascii="Consolas" w:hAnsi="Consolas" w:cs="Consolas"/>
+          <w:sz w:val="20"/>
+          <w:szCs w:val="20"/>
+          <w:lang w:val="es-ES"/>
+        </w:rPr>
+        <w:t xml:space="preserve"> </w:t>
       </w:r>
       <w:r>
         <w:rPr>
@@ -3785,6 +4138,7 @@
         </w:rPr>
         <w:tab/>
       </w:r>
+      <w:proofErr w:type="gramStart"/>
       <w:r>
         <w:rPr>
           <w:rFonts w:ascii="Consolas" w:hAnsi="Consolas" w:cs="Consolas"/>
@@ -3794,7 +4148,19 @@
           <w:u w:val="single"/>
           <w:lang w:val="es-ES"/>
         </w:rPr>
-        <w:t>fin mientras</w:t>
+        <w:t>fin</w:t>
+      </w:r>
+      <w:proofErr w:type="gramEnd"/>
+      <w:r>
+        <w:rPr>
+          <w:rFonts w:ascii="Consolas" w:hAnsi="Consolas" w:cs="Consolas"/>
+          <w:b/>
+          <w:sz w:val="20"/>
+          <w:szCs w:val="20"/>
+          <w:u w:val="single"/>
+          <w:lang w:val="es-ES"/>
+        </w:rPr>
+        <w:t xml:space="preserve"> mientras</w:t>
       </w:r>
     </w:p>
     <w:p>
@@ -3820,6 +4186,7 @@
         </w:rPr>
         <w:tab/>
       </w:r>
+      <w:proofErr w:type="gramStart"/>
       <w:r>
         <w:rPr>
           <w:rFonts w:ascii="Consolas" w:hAnsi="Consolas" w:cs="Consolas"/>
@@ -3831,6 +4198,7 @@
         </w:rPr>
         <w:t>devolver</w:t>
       </w:r>
+      <w:proofErr w:type="gramEnd"/>
       <w:r>
         <w:rPr>
           <w:rFonts w:ascii="Consolas" w:hAnsi="Consolas" w:cs="Consolas"/>
@@ -3856,6 +4224,7 @@
           <w:lang w:val="es-ES"/>
         </w:rPr>
       </w:pPr>
+      <w:proofErr w:type="gramStart"/>
       <w:r>
         <w:rPr>
           <w:rFonts w:ascii="Consolas" w:hAnsi="Consolas" w:cs="Consolas"/>
@@ -3865,7 +4234,19 @@
           <w:u w:val="single"/>
           <w:lang w:val="es-ES"/>
         </w:rPr>
-        <w:t>fin función</w:t>
+        <w:t>fin</w:t>
+      </w:r>
+      <w:proofErr w:type="gramEnd"/>
+      <w:r>
+        <w:rPr>
+          <w:rFonts w:ascii="Consolas" w:hAnsi="Consolas" w:cs="Consolas"/>
+          <w:b/>
+          <w:sz w:val="20"/>
+          <w:szCs w:val="20"/>
+          <w:u w:val="single"/>
+          <w:lang w:val="es-ES"/>
+        </w:rPr>
+        <w:t xml:space="preserve"> función</w:t>
       </w:r>
     </w:p>
     <w:p>
@@ -3875,14 +4256,14 @@
           <w:lang w:val="es-ES"/>
         </w:rPr>
       </w:pPr>
-      <w:bookmarkStart w:id="5" w:name="_Toc349689032"/>
+      <w:bookmarkStart w:id="7" w:name="_Toc349689032"/>
       <w:r>
         <w:rPr>
           <w:lang w:val="es-ES"/>
         </w:rPr>
         <w:t>Logaritmo discreto</w:t>
       </w:r>
-      <w:bookmarkEnd w:id="5"/>
+      <w:bookmarkEnd w:id="7"/>
     </w:p>
     <w:p>
       <w:pPr>
@@ -3937,7 +4318,7 @@
           <w:sz w:val="20"/>
           <w:szCs w:val="20"/>
           <w:u w:val="single"/>
-          <w:lang w:val="es-ES" w:eastAsia="zh-TW"/>
+          <w:lang w:val="es-ES" w:eastAsia="ja-JP"/>
         </w:rPr>
         <mc:AlternateContent>
           <mc:Choice Requires="wps">
@@ -3996,6 +4377,7 @@
           </mc:Fallback>
         </mc:AlternateContent>
       </w:r>
+      <w:proofErr w:type="gramStart"/>
       <w:r>
         <w:rPr>
           <w:rFonts w:ascii="Consolas" w:hAnsi="Consolas" w:cs="Consolas"/>
@@ -4007,14 +4389,35 @@
         </w:rPr>
         <w:t>función</w:t>
       </w:r>
-      <w:r>
-        <w:rPr>
-          <w:rFonts w:ascii="Consolas" w:hAnsi="Consolas" w:cs="Consolas"/>
-          <w:sz w:val="20"/>
-          <w:szCs w:val="20"/>
-          <w:lang w:val="es-ES"/>
-        </w:rPr>
-        <w:t xml:space="preserve"> log_dis(a, c, p) </w:t>
+      <w:proofErr w:type="gramEnd"/>
+      <w:r>
+        <w:rPr>
+          <w:rFonts w:ascii="Consolas" w:hAnsi="Consolas" w:cs="Consolas"/>
+          <w:sz w:val="20"/>
+          <w:szCs w:val="20"/>
+          <w:lang w:val="es-ES"/>
+        </w:rPr>
+        <w:t xml:space="preserve"> </w:t>
+      </w:r>
+      <w:proofErr w:type="spellStart"/>
+      <w:r>
+        <w:rPr>
+          <w:rFonts w:ascii="Consolas" w:hAnsi="Consolas" w:cs="Consolas"/>
+          <w:sz w:val="20"/>
+          <w:szCs w:val="20"/>
+          <w:lang w:val="es-ES"/>
+        </w:rPr>
+        <w:t>log_dis</w:t>
+      </w:r>
+      <w:proofErr w:type="spellEnd"/>
+      <w:r>
+        <w:rPr>
+          <w:rFonts w:ascii="Consolas" w:hAnsi="Consolas" w:cs="Consolas"/>
+          <w:sz w:val="20"/>
+          <w:szCs w:val="20"/>
+          <w:lang w:val="es-ES"/>
+        </w:rPr>
+        <w:t xml:space="preserve">(a, c, p) </w:t>
       </w:r>
       <w:r>
         <w:rPr>
@@ -4052,14 +4455,25 @@
         </w:rPr>
         <w:tab/>
       </w:r>
-      <w:r>
-        <w:rPr>
-          <w:rFonts w:ascii="Consolas" w:hAnsi="Consolas" w:cs="Consolas"/>
-          <w:sz w:val="20"/>
-          <w:szCs w:val="20"/>
-          <w:lang w:val="es-ES"/>
-        </w:rPr>
-        <w:t xml:space="preserve">s ← </w:t>
+      <w:proofErr w:type="gramStart"/>
+      <w:r>
+        <w:rPr>
+          <w:rFonts w:ascii="Consolas" w:hAnsi="Consolas" w:cs="Consolas"/>
+          <w:sz w:val="20"/>
+          <w:szCs w:val="20"/>
+          <w:lang w:val="es-ES"/>
+        </w:rPr>
+        <w:t>s</w:t>
+      </w:r>
+      <w:proofErr w:type="gramEnd"/>
+      <w:r>
+        <w:rPr>
+          <w:rFonts w:ascii="Consolas" w:hAnsi="Consolas" w:cs="Consolas"/>
+          <w:sz w:val="20"/>
+          <w:szCs w:val="20"/>
+          <w:lang w:val="es-ES"/>
+        </w:rPr>
+        <w:t xml:space="preserve"> ← </w:t>
       </w:r>
       <m:oMath>
         <m:d>
@@ -4131,23 +4545,45 @@
         </w:rPr>
         <w:tab/>
       </w:r>
-      <w:r>
-        <w:rPr>
-          <w:rFonts w:ascii="Consolas" w:hAnsi="Consolas" w:cs="Consolas"/>
-          <w:sz w:val="20"/>
-          <w:szCs w:val="20"/>
-          <w:lang w:val="es-ES"/>
-        </w:rPr>
-        <w:t xml:space="preserve">r ← </w:t>
-      </w:r>
-      <w:r>
-        <w:rPr>
-          <w:rFonts w:ascii="Consolas" w:hAnsi="Consolas" w:cs="Consolas"/>
-          <w:sz w:val="20"/>
-          <w:szCs w:val="20"/>
-          <w:lang w:val="es-ES"/>
-        </w:rPr>
-        <w:t>Array vacío</w:t>
+      <w:proofErr w:type="gramStart"/>
+      <w:r>
+        <w:rPr>
+          <w:rFonts w:ascii="Consolas" w:hAnsi="Consolas" w:cs="Consolas"/>
+          <w:sz w:val="20"/>
+          <w:szCs w:val="20"/>
+          <w:lang w:val="es-ES"/>
+        </w:rPr>
+        <w:t>r</w:t>
+      </w:r>
+      <w:proofErr w:type="gramEnd"/>
+      <w:r>
+        <w:rPr>
+          <w:rFonts w:ascii="Consolas" w:hAnsi="Consolas" w:cs="Consolas"/>
+          <w:sz w:val="20"/>
+          <w:szCs w:val="20"/>
+          <w:lang w:val="es-ES"/>
+        </w:rPr>
+        <w:t xml:space="preserve"> ← </w:t>
+      </w:r>
+      <w:proofErr w:type="spellStart"/>
+      <w:r>
+        <w:rPr>
+          <w:rFonts w:ascii="Consolas" w:hAnsi="Consolas" w:cs="Consolas"/>
+          <w:sz w:val="20"/>
+          <w:szCs w:val="20"/>
+          <w:lang w:val="es-ES"/>
+        </w:rPr>
+        <w:t>Array</w:t>
+      </w:r>
+      <w:proofErr w:type="spellEnd"/>
+      <w:r>
+        <w:rPr>
+          <w:rFonts w:ascii="Consolas" w:hAnsi="Consolas" w:cs="Consolas"/>
+          <w:sz w:val="20"/>
+          <w:szCs w:val="20"/>
+          <w:lang w:val="es-ES"/>
+        </w:rPr>
+        <w:t xml:space="preserve"> vacío</w:t>
       </w:r>
     </w:p>
     <w:p>
@@ -4173,16 +4609,46 @@
           <w:lang w:val="es-ES"/>
         </w:rPr>
         <w:tab/>
-        <w:t xml:space="preserve">t ← </w:t>
-      </w:r>
-      <w:r>
-        <w:rPr>
-          <w:rFonts w:ascii="Consolas" w:hAnsi="Consolas" w:cs="Consolas"/>
-          <w:sz w:val="20"/>
-          <w:szCs w:val="20"/>
-          <w:lang w:val="es-ES"/>
-        </w:rPr>
-        <w:t>Array vacío</w:t>
+      </w:r>
+      <w:proofErr w:type="gramStart"/>
+      <w:r>
+        <w:rPr>
+          <w:rFonts w:ascii="Consolas" w:hAnsi="Consolas" w:cs="Consolas"/>
+          <w:sz w:val="20"/>
+          <w:szCs w:val="20"/>
+          <w:lang w:val="es-ES"/>
+        </w:rPr>
+        <w:t>t</w:t>
+      </w:r>
+      <w:proofErr w:type="gramEnd"/>
+      <w:r>
+        <w:rPr>
+          <w:rFonts w:ascii="Consolas" w:hAnsi="Consolas" w:cs="Consolas"/>
+          <w:sz w:val="20"/>
+          <w:szCs w:val="20"/>
+          <w:lang w:val="es-ES"/>
+        </w:rPr>
+        <w:t xml:space="preserve"> ← </w:t>
+      </w:r>
+      <w:proofErr w:type="spellStart"/>
+      <w:r>
+        <w:rPr>
+          <w:rFonts w:ascii="Consolas" w:hAnsi="Consolas" w:cs="Consolas"/>
+          <w:sz w:val="20"/>
+          <w:szCs w:val="20"/>
+          <w:lang w:val="es-ES"/>
+        </w:rPr>
+        <w:t>Array</w:t>
+      </w:r>
+      <w:proofErr w:type="spellEnd"/>
+      <w:r>
+        <w:rPr>
+          <w:rFonts w:ascii="Consolas" w:hAnsi="Consolas" w:cs="Consolas"/>
+          <w:sz w:val="20"/>
+          <w:szCs w:val="20"/>
+          <w:lang w:val="es-ES"/>
+        </w:rPr>
+        <w:t xml:space="preserve"> vacío</w:t>
       </w:r>
     </w:p>
     <w:p>
@@ -4208,7 +4674,7 @@
           <w:sz w:val="20"/>
           <w:szCs w:val="20"/>
           <w:u w:val="single"/>
-          <w:lang w:val="es-ES" w:eastAsia="zh-TW"/>
+          <w:lang w:val="es-ES" w:eastAsia="ja-JP"/>
         </w:rPr>
         <mc:AlternateContent>
           <mc:Choice Requires="wps">
@@ -4279,6 +4745,7 @@
         </w:rPr>
         <w:tab/>
       </w:r>
+      <w:proofErr w:type="gramStart"/>
       <w:r>
         <w:rPr>
           <w:rFonts w:ascii="Consolas" w:hAnsi="Consolas" w:cs="Consolas"/>
@@ -4290,6 +4757,7 @@
         </w:rPr>
         <w:t>para</w:t>
       </w:r>
+      <w:proofErr w:type="gramEnd"/>
       <w:r>
         <w:rPr>
           <w:rFonts w:ascii="Consolas" w:hAnsi="Consolas" w:cs="Consolas"/>
@@ -4384,14 +4852,36 @@
         </w:rPr>
         <w:tab/>
       </w:r>
-      <w:r>
-        <w:rPr>
-          <w:rFonts w:ascii="Consolas" w:hAnsi="Consolas" w:cs="Consolas"/>
-          <w:sz w:val="20"/>
-          <w:szCs w:val="20"/>
-          <w:lang w:val="es-ES"/>
-        </w:rPr>
-        <w:t>r.insertarPorDetras([</w:t>
+      <w:proofErr w:type="spellStart"/>
+      <w:proofErr w:type="gramStart"/>
+      <w:r>
+        <w:rPr>
+          <w:rFonts w:ascii="Consolas" w:hAnsi="Consolas" w:cs="Consolas"/>
+          <w:sz w:val="20"/>
+          <w:szCs w:val="20"/>
+          <w:lang w:val="es-ES"/>
+        </w:rPr>
+        <w:t>r.insertarPorDetras</w:t>
+      </w:r>
+      <w:proofErr w:type="spellEnd"/>
+      <w:r>
+        <w:rPr>
+          <w:rFonts w:ascii="Consolas" w:hAnsi="Consolas" w:cs="Consolas"/>
+          <w:sz w:val="20"/>
+          <w:szCs w:val="20"/>
+          <w:lang w:val="es-ES"/>
+        </w:rPr>
+        <w:t>(</w:t>
+      </w:r>
+      <w:proofErr w:type="gramEnd"/>
+      <w:r>
+        <w:rPr>
+          <w:rFonts w:ascii="Consolas" w:hAnsi="Consolas" w:cs="Consolas"/>
+          <w:sz w:val="20"/>
+          <w:szCs w:val="20"/>
+          <w:lang w:val="es-ES"/>
+        </w:rPr>
+        <w:t>[</w:t>
       </w:r>
       <m:oMath>
         <m:sSup>
@@ -4527,6 +5017,8 @@
         </w:rPr>
         <w:tab/>
       </w:r>
+      <w:proofErr w:type="spellStart"/>
+      <w:proofErr w:type="gramStart"/>
       <w:r>
         <w:rPr>
           <w:rFonts w:ascii="Consolas" w:hAnsi="Consolas" w:cs="Consolas"/>
@@ -4545,14 +5037,25 @@
         </w:rPr>
         <w:t>insertarPorDetras</w:t>
       </w:r>
-      <w:r>
-        <w:rPr>
-          <w:rFonts w:ascii="Consolas" w:hAnsi="Consolas" w:cs="Consolas"/>
-          <w:sz w:val="20"/>
-          <w:szCs w:val="20"/>
-          <w:lang w:val="es-ES"/>
-        </w:rPr>
-        <w:t>([</w:t>
+      <w:proofErr w:type="spellEnd"/>
+      <w:r>
+        <w:rPr>
+          <w:rFonts w:ascii="Consolas" w:hAnsi="Consolas" w:cs="Consolas"/>
+          <w:sz w:val="20"/>
+          <w:szCs w:val="20"/>
+          <w:lang w:val="es-ES"/>
+        </w:rPr>
+        <w:t>(</w:t>
+      </w:r>
+      <w:proofErr w:type="gramEnd"/>
+      <w:r>
+        <w:rPr>
+          <w:rFonts w:ascii="Consolas" w:hAnsi="Consolas" w:cs="Consolas"/>
+          <w:sz w:val="20"/>
+          <w:szCs w:val="20"/>
+          <w:lang w:val="es-ES"/>
+        </w:rPr>
+        <w:t>[</w:t>
       </w:r>
       <m:oMath>
         <m:d>
@@ -4732,6 +5235,7 @@
         </w:rPr>
         <w:tab/>
       </w:r>
+      <w:proofErr w:type="gramStart"/>
       <w:r>
         <w:rPr>
           <w:rFonts w:ascii="Consolas" w:hAnsi="Consolas" w:cs="Consolas"/>
@@ -4741,7 +5245,19 @@
           <w:u w:val="single"/>
           <w:lang w:val="es-ES"/>
         </w:rPr>
-        <w:t>fin para</w:t>
+        <w:t>fin</w:t>
+      </w:r>
+      <w:proofErr w:type="gramEnd"/>
+      <w:r>
+        <w:rPr>
+          <w:rFonts w:ascii="Consolas" w:hAnsi="Consolas" w:cs="Consolas"/>
+          <w:b/>
+          <w:sz w:val="20"/>
+          <w:szCs w:val="20"/>
+          <w:u w:val="single"/>
+          <w:lang w:val="es-ES"/>
+        </w:rPr>
+        <w:t xml:space="preserve"> para</w:t>
       </w:r>
     </w:p>
     <w:p>
@@ -4768,14 +5284,25 @@
         </w:rPr>
         <w:tab/>
       </w:r>
-      <w:r>
-        <w:rPr>
-          <w:rFonts w:ascii="Consolas" w:hAnsi="Consolas" w:cs="Consolas"/>
-          <w:sz w:val="20"/>
-          <w:szCs w:val="20"/>
-          <w:lang w:val="es-ES"/>
-        </w:rPr>
-        <w:t>r ←</w:t>
+      <w:proofErr w:type="gramStart"/>
+      <w:r>
+        <w:rPr>
+          <w:rFonts w:ascii="Consolas" w:hAnsi="Consolas" w:cs="Consolas"/>
+          <w:sz w:val="20"/>
+          <w:szCs w:val="20"/>
+          <w:lang w:val="es-ES"/>
+        </w:rPr>
+        <w:t>r</w:t>
+      </w:r>
+      <w:proofErr w:type="gramEnd"/>
+      <w:r>
+        <w:rPr>
+          <w:rFonts w:ascii="Consolas" w:hAnsi="Consolas" w:cs="Consolas"/>
+          <w:sz w:val="20"/>
+          <w:szCs w:val="20"/>
+          <w:lang w:val="es-ES"/>
+        </w:rPr>
+        <w:t xml:space="preserve"> ←</w:t>
       </w:r>
       <w:r>
         <w:rPr>
@@ -4829,14 +5356,25 @@
         </w:rPr>
         <w:tab/>
       </w:r>
-      <w:r>
-        <w:rPr>
-          <w:rFonts w:ascii="Consolas" w:hAnsi="Consolas" w:cs="Consolas"/>
-          <w:sz w:val="20"/>
-          <w:szCs w:val="20"/>
-          <w:lang w:val="es-ES"/>
-        </w:rPr>
-        <w:t>t ←</w:t>
+      <w:proofErr w:type="gramStart"/>
+      <w:r>
+        <w:rPr>
+          <w:rFonts w:ascii="Consolas" w:hAnsi="Consolas" w:cs="Consolas"/>
+          <w:sz w:val="20"/>
+          <w:szCs w:val="20"/>
+          <w:lang w:val="es-ES"/>
+        </w:rPr>
+        <w:t>t</w:t>
+      </w:r>
+      <w:proofErr w:type="gramEnd"/>
+      <w:r>
+        <w:rPr>
+          <w:rFonts w:ascii="Consolas" w:hAnsi="Consolas" w:cs="Consolas"/>
+          <w:sz w:val="20"/>
+          <w:szCs w:val="20"/>
+          <w:lang w:val="es-ES"/>
+        </w:rPr>
+        <w:t xml:space="preserve"> ←</w:t>
       </w:r>
       <w:r>
         <w:rPr>
@@ -4890,14 +5428,45 @@
         </w:rPr>
         <w:tab/>
       </w:r>
-      <w:r>
-        <w:rPr>
-          <w:rFonts w:ascii="Consolas" w:hAnsi="Consolas" w:cs="Consolas"/>
-          <w:sz w:val="20"/>
-          <w:szCs w:val="20"/>
-          <w:lang w:val="es-ES"/>
-        </w:rPr>
-        <w:t>soluciones ← Array vacío</w:t>
+      <w:proofErr w:type="gramStart"/>
+      <w:r>
+        <w:rPr>
+          <w:rFonts w:ascii="Consolas" w:hAnsi="Consolas" w:cs="Consolas"/>
+          <w:sz w:val="20"/>
+          <w:szCs w:val="20"/>
+          <w:lang w:val="es-ES"/>
+        </w:rPr>
+        <w:t>soluciones</w:t>
+      </w:r>
+      <w:proofErr w:type="gramEnd"/>
+      <w:r>
+        <w:rPr>
+          <w:rFonts w:ascii="Consolas" w:hAnsi="Consolas" w:cs="Consolas"/>
+          <w:sz w:val="20"/>
+          <w:szCs w:val="20"/>
+          <w:lang w:val="es-ES"/>
+        </w:rPr>
+        <w:t xml:space="preserve"> ← </w:t>
+      </w:r>
+      <w:proofErr w:type="spellStart"/>
+      <w:r>
+        <w:rPr>
+          <w:rFonts w:ascii="Consolas" w:hAnsi="Consolas" w:cs="Consolas"/>
+          <w:sz w:val="20"/>
+          <w:szCs w:val="20"/>
+          <w:lang w:val="es-ES"/>
+        </w:rPr>
+        <w:t>Array</w:t>
+      </w:r>
+      <w:proofErr w:type="spellEnd"/>
+      <w:r>
+        <w:rPr>
+          <w:rFonts w:ascii="Consolas" w:hAnsi="Consolas" w:cs="Consolas"/>
+          <w:sz w:val="20"/>
+          <w:szCs w:val="20"/>
+          <w:lang w:val="es-ES"/>
+        </w:rPr>
+        <w:t xml:space="preserve"> vacío</w:t>
       </w:r>
     </w:p>
     <w:p>
@@ -4923,7 +5492,7 @@
           <w:sz w:val="20"/>
           <w:szCs w:val="20"/>
           <w:u w:val="single"/>
-          <w:lang w:val="es-ES" w:eastAsia="zh-TW"/>
+          <w:lang w:val="es-ES" w:eastAsia="ja-JP"/>
         </w:rPr>
         <mc:AlternateContent>
           <mc:Choice Requires="wps">
@@ -4994,6 +5563,7 @@
         </w:rPr>
         <w:tab/>
       </w:r>
+      <w:proofErr w:type="gramStart"/>
       <w:r>
         <w:rPr>
           <w:rFonts w:ascii="Consolas" w:hAnsi="Consolas" w:cs="Consolas"/>
@@ -5005,6 +5575,7 @@
         </w:rPr>
         <w:t>para</w:t>
       </w:r>
+      <w:proofErr w:type="gramEnd"/>
       <w:r>
         <w:rPr>
           <w:rFonts w:ascii="Consolas" w:hAnsi="Consolas" w:cs="Consolas"/>
@@ -5128,14 +5699,25 @@
         </w:rPr>
         <w:tab/>
       </w:r>
-      <w:r>
-        <w:rPr>
-          <w:rFonts w:ascii="Consolas" w:hAnsi="Consolas" w:cs="Consolas"/>
-          <w:sz w:val="20"/>
-          <w:szCs w:val="20"/>
-          <w:lang w:val="es-ES"/>
-        </w:rPr>
-        <w:t>j ←</w:t>
+      <w:proofErr w:type="gramStart"/>
+      <w:r>
+        <w:rPr>
+          <w:rFonts w:ascii="Consolas" w:hAnsi="Consolas" w:cs="Consolas"/>
+          <w:sz w:val="20"/>
+          <w:szCs w:val="20"/>
+          <w:lang w:val="es-ES"/>
+        </w:rPr>
+        <w:t>j</w:t>
+      </w:r>
+      <w:proofErr w:type="gramEnd"/>
+      <w:r>
+        <w:rPr>
+          <w:rFonts w:ascii="Consolas" w:hAnsi="Consolas" w:cs="Consolas"/>
+          <w:sz w:val="20"/>
+          <w:szCs w:val="20"/>
+          <w:lang w:val="es-ES"/>
+        </w:rPr>
+        <w:t xml:space="preserve"> ←</w:t>
       </w:r>
       <w:r>
         <w:rPr>
@@ -5170,7 +5752,7 @@
           <w:sz w:val="20"/>
           <w:szCs w:val="20"/>
           <w:u w:val="single"/>
-          <w:lang w:val="es-ES" w:eastAsia="zh-TW"/>
+          <w:lang w:val="es-ES" w:eastAsia="ja-JP"/>
         </w:rPr>
         <mc:AlternateContent>
           <mc:Choice Requires="wps">
@@ -5241,6 +5823,7 @@
         </w:rPr>
         <w:tab/>
       </w:r>
+      <w:proofErr w:type="gramStart"/>
       <w:r>
         <w:rPr>
           <w:rFonts w:ascii="Consolas" w:hAnsi="Consolas" w:cs="Consolas"/>
@@ -5252,6 +5835,7 @@
         </w:rPr>
         <w:t>mientras</w:t>
       </w:r>
+      <w:proofErr w:type="gramEnd"/>
       <w:r>
         <w:rPr>
           <w:rFonts w:ascii="Consolas" w:hAnsi="Consolas" w:cs="Consolas"/>
@@ -5268,7 +5852,27 @@
           <w:szCs w:val="20"/>
           <w:lang w:val="es-ES"/>
         </w:rPr>
-        <w:t xml:space="preserve">YY j &lt; len(t) </w:t>
+        <w:t xml:space="preserve">YY j &lt; </w:t>
+      </w:r>
+      <w:proofErr w:type="spellStart"/>
+      <w:r>
+        <w:rPr>
+          <w:rFonts w:ascii="Consolas" w:hAnsi="Consolas" w:cs="Consolas"/>
+          <w:sz w:val="20"/>
+          <w:szCs w:val="20"/>
+          <w:lang w:val="es-ES"/>
+        </w:rPr>
+        <w:t>len</w:t>
+      </w:r>
+      <w:proofErr w:type="spellEnd"/>
+      <w:r>
+        <w:rPr>
+          <w:rFonts w:ascii="Consolas" w:hAnsi="Consolas" w:cs="Consolas"/>
+          <w:sz w:val="20"/>
+          <w:szCs w:val="20"/>
+          <w:lang w:val="es-ES"/>
+        </w:rPr>
+        <w:t xml:space="preserve">(t) </w:t>
       </w:r>
       <w:r>
         <w:rPr>
@@ -5305,7 +5909,7 @@
           <w:sz w:val="20"/>
           <w:szCs w:val="20"/>
           <w:u w:val="single"/>
-          <w:lang w:val="es-ES" w:eastAsia="zh-TW"/>
+          <w:lang w:val="es-ES" w:eastAsia="ja-JP"/>
         </w:rPr>
         <mc:AlternateContent>
           <mc:Choice Requires="wps">
@@ -5376,6 +5980,7 @@
         </w:rPr>
         <w:tab/>
       </w:r>
+      <w:proofErr w:type="gramStart"/>
       <w:r>
         <w:rPr>
           <w:rFonts w:ascii="Consolas" w:hAnsi="Consolas" w:cs="Consolas"/>
@@ -5387,6 +5992,7 @@
         </w:rPr>
         <w:t>si</w:t>
       </w:r>
+      <w:proofErr w:type="gramEnd"/>
       <w:r>
         <w:rPr>
           <w:rFonts w:ascii="Consolas" w:hAnsi="Consolas" w:cs="Consolas"/>
@@ -5431,7 +6037,28 @@
           <w:lang w:val="es-ES"/>
         </w:rPr>
         <w:tab/>
-        <w:t>solucion ←</w:t>
+      </w:r>
+      <w:proofErr w:type="spellStart"/>
+      <w:proofErr w:type="gramStart"/>
+      <w:r>
+        <w:rPr>
+          <w:rFonts w:ascii="Consolas" w:hAnsi="Consolas" w:cs="Consolas"/>
+          <w:sz w:val="20"/>
+          <w:szCs w:val="20"/>
+          <w:lang w:val="es-ES"/>
+        </w:rPr>
+        <w:t>solucion</w:t>
+      </w:r>
+      <w:proofErr w:type="spellEnd"/>
+      <w:proofErr w:type="gramEnd"/>
+      <w:r>
+        <w:rPr>
+          <w:rFonts w:ascii="Consolas" w:hAnsi="Consolas" w:cs="Consolas"/>
+          <w:sz w:val="20"/>
+          <w:szCs w:val="20"/>
+          <w:lang w:val="es-ES"/>
+        </w:rPr>
+        <w:t xml:space="preserve"> ←</w:t>
       </w:r>
       <w:r>
         <w:rPr>
@@ -5466,7 +6093,7 @@
           <w:sz w:val="20"/>
           <w:szCs w:val="20"/>
           <w:u w:val="single"/>
-          <w:lang w:val="es-ES" w:eastAsia="zh-TW"/>
+          <w:lang w:val="es-ES" w:eastAsia="ja-JP"/>
         </w:rPr>
         <mc:AlternateContent>
           <mc:Choice Requires="wps">
@@ -5537,6 +6164,7 @@
         </w:rPr>
         <w:tab/>
       </w:r>
+      <w:proofErr w:type="gramStart"/>
       <w:r>
         <w:rPr>
           <w:rFonts w:ascii="Consolas" w:hAnsi="Consolas" w:cs="Consolas"/>
@@ -5548,14 +6176,35 @@
         </w:rPr>
         <w:t>si</w:t>
       </w:r>
-      <w:r>
-        <w:rPr>
-          <w:rFonts w:ascii="Consolas" w:hAnsi="Consolas" w:cs="Consolas"/>
-          <w:sz w:val="20"/>
-          <w:szCs w:val="20"/>
-          <w:lang w:val="es-ES"/>
-        </w:rPr>
-        <w:t xml:space="preserve"> solucion &lt; p</w:t>
+      <w:proofErr w:type="gramEnd"/>
+      <w:r>
+        <w:rPr>
+          <w:rFonts w:ascii="Consolas" w:hAnsi="Consolas" w:cs="Consolas"/>
+          <w:sz w:val="20"/>
+          <w:szCs w:val="20"/>
+          <w:lang w:val="es-ES"/>
+        </w:rPr>
+        <w:t xml:space="preserve"> </w:t>
+      </w:r>
+      <w:proofErr w:type="spellStart"/>
+      <w:r>
+        <w:rPr>
+          <w:rFonts w:ascii="Consolas" w:hAnsi="Consolas" w:cs="Consolas"/>
+          <w:sz w:val="20"/>
+          <w:szCs w:val="20"/>
+          <w:lang w:val="es-ES"/>
+        </w:rPr>
+        <w:t>solucion</w:t>
+      </w:r>
+      <w:proofErr w:type="spellEnd"/>
+      <w:r>
+        <w:rPr>
+          <w:rFonts w:ascii="Consolas" w:hAnsi="Consolas" w:cs="Consolas"/>
+          <w:sz w:val="20"/>
+          <w:szCs w:val="20"/>
+          <w:lang w:val="es-ES"/>
+        </w:rPr>
+        <w:t xml:space="preserve"> &lt; p</w:t>
       </w:r>
       <w:r>
         <w:rPr>
@@ -5602,6 +6251,8 @@
         </w:rPr>
         <w:tab/>
       </w:r>
+      <w:proofErr w:type="spellStart"/>
+      <w:proofErr w:type="gramStart"/>
       <w:r>
         <w:rPr>
           <w:rFonts w:ascii="Consolas" w:hAnsi="Consolas" w:cs="Consolas"/>
@@ -5620,14 +6271,36 @@
         </w:rPr>
         <w:t>insertarPorDetras</w:t>
       </w:r>
-      <w:r>
-        <w:rPr>
-          <w:rFonts w:ascii="Consolas" w:hAnsi="Consolas" w:cs="Consolas"/>
-          <w:sz w:val="20"/>
-          <w:szCs w:val="20"/>
-          <w:lang w:val="es-ES"/>
-        </w:rPr>
-        <w:t>(solucion)</w:t>
+      <w:proofErr w:type="spellEnd"/>
+      <w:r>
+        <w:rPr>
+          <w:rFonts w:ascii="Consolas" w:hAnsi="Consolas" w:cs="Consolas"/>
+          <w:sz w:val="20"/>
+          <w:szCs w:val="20"/>
+          <w:lang w:val="es-ES"/>
+        </w:rPr>
+        <w:t>(</w:t>
+      </w:r>
+      <w:proofErr w:type="spellStart"/>
+      <w:proofErr w:type="gramEnd"/>
+      <w:r>
+        <w:rPr>
+          <w:rFonts w:ascii="Consolas" w:hAnsi="Consolas" w:cs="Consolas"/>
+          <w:sz w:val="20"/>
+          <w:szCs w:val="20"/>
+          <w:lang w:val="es-ES"/>
+        </w:rPr>
+        <w:t>solucion</w:t>
+      </w:r>
+      <w:proofErr w:type="spellEnd"/>
+      <w:r>
+        <w:rPr>
+          <w:rFonts w:ascii="Consolas" w:hAnsi="Consolas" w:cs="Consolas"/>
+          <w:sz w:val="20"/>
+          <w:szCs w:val="20"/>
+          <w:lang w:val="es-ES"/>
+        </w:rPr>
+        <w:t>)</w:t>
       </w:r>
     </w:p>
     <w:p>
@@ -5656,6 +6329,7 @@
         </w:rPr>
         <w:tab/>
       </w:r>
+      <w:proofErr w:type="gramStart"/>
       <w:r>
         <w:rPr>
           <w:rFonts w:ascii="Consolas" w:hAnsi="Consolas" w:cs="Consolas"/>
@@ -5665,7 +6339,19 @@
           <w:u w:val="single"/>
           <w:lang w:val="es-ES"/>
         </w:rPr>
-        <w:t>fin si</w:t>
+        <w:t>fin</w:t>
+      </w:r>
+      <w:proofErr w:type="gramEnd"/>
+      <w:r>
+        <w:rPr>
+          <w:rFonts w:ascii="Consolas" w:hAnsi="Consolas" w:cs="Consolas"/>
+          <w:b/>
+          <w:sz w:val="20"/>
+          <w:szCs w:val="20"/>
+          <w:u w:val="single"/>
+          <w:lang w:val="es-ES"/>
+        </w:rPr>
+        <w:t xml:space="preserve"> si</w:t>
       </w:r>
     </w:p>
     <w:p>
@@ -5691,7 +6377,26 @@
           <w:lang w:val="es-ES"/>
         </w:rPr>
         <w:tab/>
-        <w:t>j ←</w:t>
+      </w:r>
+      <w:proofErr w:type="gramStart"/>
+      <w:r>
+        <w:rPr>
+          <w:rFonts w:ascii="Consolas" w:hAnsi="Consolas" w:cs="Consolas"/>
+          <w:sz w:val="20"/>
+          <w:szCs w:val="20"/>
+          <w:lang w:val="es-ES"/>
+        </w:rPr>
+        <w:t>j</w:t>
+      </w:r>
+      <w:proofErr w:type="gramEnd"/>
+      <w:r>
+        <w:rPr>
+          <w:rFonts w:ascii="Consolas" w:hAnsi="Consolas" w:cs="Consolas"/>
+          <w:sz w:val="20"/>
+          <w:szCs w:val="20"/>
+          <w:lang w:val="es-ES"/>
+        </w:rPr>
+        <w:t xml:space="preserve"> ←</w:t>
       </w:r>
       <w:r>
         <w:rPr>
@@ -5729,6 +6434,7 @@
         </w:rPr>
         <w:tab/>
       </w:r>
+      <w:proofErr w:type="gramStart"/>
       <w:r>
         <w:rPr>
           <w:rFonts w:ascii="Consolas" w:hAnsi="Consolas" w:cs="Consolas"/>
@@ -5738,7 +6444,19 @@
           <w:u w:val="single"/>
           <w:lang w:val="es-ES"/>
         </w:rPr>
-        <w:t>fin si</w:t>
+        <w:t>fin</w:t>
+      </w:r>
+      <w:proofErr w:type="gramEnd"/>
+      <w:r>
+        <w:rPr>
+          <w:rFonts w:ascii="Consolas" w:hAnsi="Consolas" w:cs="Consolas"/>
+          <w:b/>
+          <w:sz w:val="20"/>
+          <w:szCs w:val="20"/>
+          <w:u w:val="single"/>
+          <w:lang w:val="es-ES"/>
+        </w:rPr>
+        <w:t xml:space="preserve"> si</w:t>
       </w:r>
     </w:p>
     <w:p>
@@ -5767,6 +6485,7 @@
         </w:rPr>
         <w:tab/>
       </w:r>
+      <w:proofErr w:type="gramStart"/>
       <w:r>
         <w:rPr>
           <w:rFonts w:ascii="Consolas" w:hAnsi="Consolas" w:cs="Consolas"/>
@@ -5776,7 +6495,19 @@
           <w:u w:val="single"/>
           <w:lang w:val="es-ES"/>
         </w:rPr>
-        <w:t>fin mientras</w:t>
+        <w:t>fin</w:t>
+      </w:r>
+      <w:proofErr w:type="gramEnd"/>
+      <w:r>
+        <w:rPr>
+          <w:rFonts w:ascii="Consolas" w:hAnsi="Consolas" w:cs="Consolas"/>
+          <w:b/>
+          <w:sz w:val="20"/>
+          <w:szCs w:val="20"/>
+          <w:u w:val="single"/>
+          <w:lang w:val="es-ES"/>
+        </w:rPr>
+        <w:t xml:space="preserve"> mientras</w:t>
       </w:r>
     </w:p>
     <w:p>
@@ -5805,6 +6536,7 @@
         </w:rPr>
         <w:tab/>
       </w:r>
+      <w:proofErr w:type="gramStart"/>
       <w:r>
         <w:rPr>
           <w:rFonts w:ascii="Consolas" w:hAnsi="Consolas" w:cs="Consolas"/>
@@ -5814,7 +6546,19 @@
           <w:u w:val="single"/>
           <w:lang w:val="es-ES"/>
         </w:rPr>
-        <w:t>fin para</w:t>
+        <w:t>fin</w:t>
+      </w:r>
+      <w:proofErr w:type="gramEnd"/>
+      <w:r>
+        <w:rPr>
+          <w:rFonts w:ascii="Consolas" w:hAnsi="Consolas" w:cs="Consolas"/>
+          <w:b/>
+          <w:sz w:val="20"/>
+          <w:szCs w:val="20"/>
+          <w:u w:val="single"/>
+          <w:lang w:val="es-ES"/>
+        </w:rPr>
+        <w:t xml:space="preserve"> para</w:t>
       </w:r>
     </w:p>
     <w:p>
@@ -5841,6 +6585,7 @@
         </w:rPr>
         <w:tab/>
       </w:r>
+      <w:proofErr w:type="gramStart"/>
       <w:r>
         <w:rPr>
           <w:rFonts w:ascii="Consolas" w:hAnsi="Consolas" w:cs="Consolas"/>
@@ -5852,6 +6597,7 @@
         </w:rPr>
         <w:t>devolver</w:t>
       </w:r>
+      <w:proofErr w:type="gramEnd"/>
       <w:r>
         <w:rPr>
           <w:rFonts w:ascii="Consolas" w:hAnsi="Consolas" w:cs="Consolas"/>
@@ -5893,6 +6639,7 @@
           <w:lang w:val="es-ES"/>
         </w:rPr>
       </w:pPr>
+      <w:proofErr w:type="gramStart"/>
       <w:r>
         <w:rPr>
           <w:rFonts w:ascii="Consolas" w:hAnsi="Consolas" w:cs="Consolas"/>
@@ -5902,7 +6649,19 @@
           <w:u w:val="single"/>
           <w:lang w:val="es-ES"/>
         </w:rPr>
-        <w:t>fin función</w:t>
+        <w:t>fin</w:t>
+      </w:r>
+      <w:proofErr w:type="gramEnd"/>
+      <w:r>
+        <w:rPr>
+          <w:rFonts w:ascii="Consolas" w:hAnsi="Consolas" w:cs="Consolas"/>
+          <w:b/>
+          <w:sz w:val="20"/>
+          <w:szCs w:val="20"/>
+          <w:u w:val="single"/>
+          <w:lang w:val="es-ES"/>
+        </w:rPr>
+        <w:t xml:space="preserve"> función</w:t>
       </w:r>
     </w:p>
     <w:p>
@@ -6892,11 +7651,19 @@
           <w:lang w:val="es-ES"/>
         </w:rPr>
       </w:pPr>
-      <w:r>
-        <w:rPr>
-          <w:lang w:val="es-ES"/>
-        </w:rPr>
-        <w:t>Resutados potenciación modular</w:t>
+      <w:proofErr w:type="spellStart"/>
+      <w:r>
+        <w:rPr>
+          <w:lang w:val="es-ES"/>
+        </w:rPr>
+        <w:t>Resutados</w:t>
+      </w:r>
+      <w:proofErr w:type="spellEnd"/>
+      <w:r>
+        <w:rPr>
+          <w:lang w:val="es-ES"/>
+        </w:rPr>
+        <w:t xml:space="preserve"> potenciación modular</w:t>
       </w:r>
     </w:p>
     <w:tbl>
@@ -9870,21 +10637,45 @@
           <w:i/>
           <w:lang w:val="es-ES"/>
         </w:rPr>
-        <w:t>“Out of Mempory”</w:t>
-      </w:r>
-      <w:r>
-        <w:rPr>
-          <w:lang w:val="es-ES"/>
-        </w:rPr>
-        <w:t xml:space="preserve"> debido a la magnitud de los números con los que trabaja</w:t>
-      </w:r>
-      <w:bookmarkStart w:id="6" w:name="_GoBack"/>
-      <w:bookmarkEnd w:id="6"/>
-      <w:r>
-        <w:rPr>
-          <w:lang w:val="es-ES"/>
-        </w:rPr>
-        <w:t>.</w:t>
+        <w:t>“</w:t>
+      </w:r>
+      <w:proofErr w:type="spellStart"/>
+      <w:r>
+        <w:rPr>
+          <w:i/>
+          <w:lang w:val="es-ES"/>
+        </w:rPr>
+        <w:t>Out</w:t>
+      </w:r>
+      <w:proofErr w:type="spellEnd"/>
+      <w:r>
+        <w:rPr>
+          <w:i/>
+          <w:lang w:val="es-ES"/>
+        </w:rPr>
+        <w:t xml:space="preserve"> of </w:t>
+      </w:r>
+      <w:proofErr w:type="spellStart"/>
+      <w:r>
+        <w:rPr>
+          <w:i/>
+          <w:lang w:val="es-ES"/>
+        </w:rPr>
+        <w:t>Mempory</w:t>
+      </w:r>
+      <w:proofErr w:type="spellEnd"/>
+      <w:r>
+        <w:rPr>
+          <w:i/>
+          <w:lang w:val="es-ES"/>
+        </w:rPr>
+        <w:t>”</w:t>
+      </w:r>
+      <w:r>
+        <w:rPr>
+          <w:lang w:val="es-ES"/>
+        </w:rPr>
+        <w:t xml:space="preserve"> debido a la magnitud de los números con los que trabaja.</w:t>
       </w:r>
     </w:p>
     <w:p>
@@ -9911,7 +10702,7 @@
       <w:r>
         <w:rPr>
           <w:noProof/>
-          <w:lang w:val="es-ES" w:eastAsia="zh-TW"/>
+          <w:lang w:val="es-ES" w:eastAsia="ja-JP"/>
         </w:rPr>
         <w:drawing>
           <wp:inline distT="0" distB="0" distL="0" distR="0">
@@ -15315,11 +16106,11 @@
         </c:dLbls>
         <c:marker val="1"/>
         <c:smooth val="0"/>
-        <c:axId val="158237184"/>
-        <c:axId val="210492160"/>
+        <c:axId val="108775424"/>
+        <c:axId val="112024896"/>
       </c:lineChart>
       <c:catAx>
-        <c:axId val="158237184"/>
+        <c:axId val="108775424"/>
         <c:scaling>
           <c:orientation val="minMax"/>
         </c:scaling>
@@ -15329,7 +16120,7 @@
         <c:majorTickMark val="out"/>
         <c:minorTickMark val="none"/>
         <c:tickLblPos val="nextTo"/>
-        <c:crossAx val="210492160"/>
+        <c:crossAx val="112024896"/>
         <c:crosses val="autoZero"/>
         <c:auto val="1"/>
         <c:lblAlgn val="ctr"/>
@@ -15337,7 +16128,7 @@
         <c:noMultiLvlLbl val="0"/>
       </c:catAx>
       <c:valAx>
-        <c:axId val="210492160"/>
+        <c:axId val="112024896"/>
         <c:scaling>
           <c:orientation val="minMax"/>
           <c:max val="400"/>
@@ -15350,7 +16141,7 @@
         <c:majorTickMark val="out"/>
         <c:minorTickMark val="none"/>
         <c:tickLblPos val="nextTo"/>
-        <c:crossAx val="158237184"/>
+        <c:crossAx val="108775424"/>
         <c:crosses val="autoZero"/>
         <c:crossBetween val="between"/>
       </c:valAx>
@@ -15659,7 +16450,7 @@
 </file>
 
 <file path=customXml/itemProps1.xml><?xml version="1.0" encoding="utf-8"?>
-<ds:datastoreItem xmlns:ds="http://schemas.openxmlformats.org/officeDocument/2006/customXml" ds:itemID="{713E1B96-6FA4-48D5-9B60-039AA73C64B6}">
+<ds:datastoreItem xmlns:ds="http://schemas.openxmlformats.org/officeDocument/2006/customXml" ds:itemID="{A8ED7C77-78FA-4FE0-B7D4-9395D5E9B909}">
   <ds:schemaRefs>
     <ds:schemaRef ds:uri="http://schemas.openxmlformats.org/officeDocument/2006/bibliography"/>
   </ds:schemaRefs>

</xml_diff>